<commit_message>
Edvalter Jamba First Commit
</commit_message>
<xml_diff>
--- a/PRT3_Edvalter_Jamba_220446571.docx
+++ b/PRT3_Edvalter_Jamba_220446571.docx
@@ -867,6 +867,13 @@
     </w:p>
     <w:sdt>
       <w:sdtPr>
+        <w:rPr>
+          <w:rFonts w:asciiTheme="minorHAnsi" w:eastAsiaTheme="minorHAnsi" w:hAnsiTheme="minorHAnsi" w:cstheme="minorBidi"/>
+          <w:color w:val="auto"/>
+          <w:sz w:val="22"/>
+          <w:szCs w:val="22"/>
+          <w:lang w:val="en-ZA"/>
+        </w:rPr>
         <w:id w:val="-149372455"/>
         <w:docPartObj>
           <w:docPartGallery w:val="Table of Contents"/>
@@ -875,14 +882,9 @@
       </w:sdtPr>
       <w:sdtEndPr>
         <w:rPr>
-          <w:rFonts w:asciiTheme="minorHAnsi" w:eastAsiaTheme="minorHAnsi" w:hAnsiTheme="minorHAnsi" w:cstheme="minorBidi"/>
           <w:b/>
           <w:bCs/>
           <w:noProof/>
-          <w:color w:val="auto"/>
-          <w:sz w:val="22"/>
-          <w:szCs w:val="22"/>
-          <w:lang w:val="en-ZA"/>
         </w:rPr>
       </w:sdtEndPr>
       <w:sdtContent>
@@ -922,7 +924,11 @@
           <w:pPr>
             <w:pStyle w:val="TOC1"/>
             <w:rPr>
-              <w:rFonts w:eastAsiaTheme="minorEastAsia"/>
+              <w:rFonts w:asciiTheme="minorHAnsi" w:eastAsiaTheme="minorEastAsia" w:hAnsiTheme="minorHAnsi" w:cstheme="minorBidi"/>
+              <w:b w:val="0"/>
+              <w:bCs w:val="0"/>
+              <w:sz w:val="22"/>
+              <w:szCs w:val="22"/>
               <w:lang w:eastAsia="en-ZA"/>
             </w:rPr>
           </w:pPr>
@@ -935,7 +941,7 @@
           <w:r>
             <w:fldChar w:fldCharType="separate"/>
           </w:r>
-          <w:hyperlink w:anchor="_Toc98942423" w:history="1">
+          <w:hyperlink w:anchor="_Toc99060954" w:history="1">
             <w:r>
               <w:rPr>
                 <w:rStyle w:val="Hyperlink"/>
@@ -958,7 +964,7 @@
               <w:rPr>
                 <w:webHidden/>
               </w:rPr>
-              <w:instrText xml:space="preserve"> PAGEREF _Toc98942423 \h </w:instrText>
+              <w:instrText xml:space="preserve"> PAGEREF _Toc99060954 \h </w:instrText>
             </w:r>
             <w:r>
               <w:rPr>
@@ -989,16 +995,20 @@
           <w:pPr>
             <w:pStyle w:val="TOC1"/>
             <w:rPr>
-              <w:rFonts w:eastAsiaTheme="minorEastAsia"/>
+              <w:rFonts w:asciiTheme="minorHAnsi" w:eastAsiaTheme="minorEastAsia" w:hAnsiTheme="minorHAnsi" w:cstheme="minorBidi"/>
+              <w:b w:val="0"/>
+              <w:bCs w:val="0"/>
+              <w:sz w:val="22"/>
+              <w:szCs w:val="22"/>
               <w:lang w:eastAsia="en-ZA"/>
             </w:rPr>
           </w:pPr>
-          <w:hyperlink w:anchor="_Toc98942424" w:history="1">
+          <w:hyperlink w:anchor="_Toc99060955" w:history="1">
             <w:r>
               <w:rPr>
                 <w:rStyle w:val="Hyperlink"/>
               </w:rPr>
-              <w:t>Allocated tasks in the group, tasks completed, and outstanding tasks</w:t>
+              <w:t>Allocated tasks in the group, tasks completed, and outstanding tasks. Be honest, as it is not always possible to complete all tasks as planned.</w:t>
             </w:r>
             <w:r>
               <w:rPr>
@@ -1016,7 +1026,7 @@
               <w:rPr>
                 <w:webHidden/>
               </w:rPr>
-              <w:instrText xml:space="preserve"> PAGEREF _Toc98942424 \h </w:instrText>
+              <w:instrText xml:space="preserve"> PAGEREF _Toc99060955 \h </w:instrText>
             </w:r>
             <w:r>
               <w:rPr>
@@ -1047,92 +1057,66 @@
           <w:pPr>
             <w:pStyle w:val="TOC2"/>
             <w:rPr>
-              <w:rFonts w:asciiTheme="majorHAnsi" w:eastAsiaTheme="minorEastAsia" w:hAnsiTheme="majorHAnsi" w:cstheme="majorHAnsi"/>
+              <w:rFonts w:eastAsiaTheme="minorEastAsia"/>
               <w:noProof/>
-              <w:sz w:val="26"/>
-              <w:szCs w:val="26"/>
               <w:lang w:eastAsia="en-ZA"/>
             </w:rPr>
           </w:pPr>
-          <w:hyperlink w:anchor="_Toc98942425" w:history="1">
+          <w:hyperlink w:anchor="_Toc99060956" w:history="1">
             <w:r>
               <w:rPr>
                 <w:rStyle w:val="Hyperlink"/>
-                <w:rFonts w:asciiTheme="majorHAnsi" w:hAnsiTheme="majorHAnsi" w:cstheme="majorHAnsi"/>
                 <w:b/>
                 <w:bCs/>
                 <w:noProof/>
-                <w:sz w:val="26"/>
-                <w:szCs w:val="26"/>
               </w:rPr>
               <w:t>Work done in each task</w:t>
             </w:r>
             <w:r>
               <w:rPr>
-                <w:rFonts w:asciiTheme="majorHAnsi" w:hAnsiTheme="majorHAnsi" w:cstheme="majorHAnsi"/>
                 <w:noProof/>
                 <w:webHidden/>
-                <w:sz w:val="26"/>
-                <w:szCs w:val="26"/>
               </w:rPr>
               <w:tab/>
             </w:r>
             <w:r>
               <w:rPr>
-                <w:rFonts w:asciiTheme="majorHAnsi" w:hAnsiTheme="majorHAnsi" w:cstheme="majorHAnsi"/>
                 <w:noProof/>
                 <w:webHidden/>
-                <w:sz w:val="26"/>
-                <w:szCs w:val="26"/>
               </w:rPr>
               <w:fldChar w:fldCharType="begin"/>
             </w:r>
             <w:r>
               <w:rPr>
-                <w:rFonts w:asciiTheme="majorHAnsi" w:hAnsiTheme="majorHAnsi" w:cstheme="majorHAnsi"/>
                 <w:noProof/>
                 <w:webHidden/>
-                <w:sz w:val="26"/>
-                <w:szCs w:val="26"/>
-              </w:rPr>
-              <w:instrText xml:space="preserve"> PAGEREF _Toc98942425 \h </w:instrText>
+              </w:rPr>
+              <w:instrText xml:space="preserve"> PAGEREF _Toc99060956 \h </w:instrText>
             </w:r>
             <w:r>
               <w:rPr>
-                <w:rFonts w:asciiTheme="majorHAnsi" w:hAnsiTheme="majorHAnsi" w:cstheme="majorHAnsi"/>
                 <w:noProof/>
                 <w:webHidden/>
-                <w:sz w:val="26"/>
-                <w:szCs w:val="26"/>
               </w:rPr>
             </w:r>
             <w:r>
               <w:rPr>
-                <w:rFonts w:asciiTheme="majorHAnsi" w:hAnsiTheme="majorHAnsi" w:cstheme="majorHAnsi"/>
                 <w:noProof/>
                 <w:webHidden/>
-                <w:sz w:val="26"/>
-                <w:szCs w:val="26"/>
               </w:rPr>
               <w:fldChar w:fldCharType="separate"/>
             </w:r>
             <w:r>
               <w:rPr>
-                <w:rFonts w:asciiTheme="majorHAnsi" w:hAnsiTheme="majorHAnsi" w:cstheme="majorHAnsi"/>
                 <w:noProof/>
                 <w:webHidden/>
-                <w:sz w:val="26"/>
-                <w:szCs w:val="26"/>
               </w:rPr>
               <w:t>3</w:t>
             </w:r>
             <w:r>
               <w:rPr>
-                <w:rFonts w:asciiTheme="majorHAnsi" w:hAnsiTheme="majorHAnsi" w:cstheme="majorHAnsi"/>
                 <w:noProof/>
                 <w:webHidden/>
-                <w:sz w:val="26"/>
-                <w:szCs w:val="26"/>
               </w:rPr>
               <w:fldChar w:fldCharType="end"/>
             </w:r>
@@ -1142,11 +1126,15 @@
           <w:pPr>
             <w:pStyle w:val="TOC1"/>
             <w:rPr>
-              <w:rFonts w:eastAsiaTheme="minorEastAsia"/>
+              <w:rFonts w:asciiTheme="minorHAnsi" w:eastAsiaTheme="minorEastAsia" w:hAnsiTheme="minorHAnsi" w:cstheme="minorBidi"/>
+              <w:b w:val="0"/>
+              <w:bCs w:val="0"/>
+              <w:sz w:val="22"/>
+              <w:szCs w:val="22"/>
               <w:lang w:eastAsia="en-ZA"/>
             </w:rPr>
           </w:pPr>
-          <w:hyperlink w:anchor="_Toc98942426" w:history="1">
+          <w:hyperlink w:anchor="_Toc99060957" w:history="1">
             <w:r>
               <w:rPr>
                 <w:rStyle w:val="Hyperlink"/>
@@ -1169,7 +1157,7 @@
               <w:rPr>
                 <w:webHidden/>
               </w:rPr>
-              <w:instrText xml:space="preserve"> PAGEREF _Toc98942426 \h </w:instrText>
+              <w:instrText xml:space="preserve"> PAGEREF _Toc99060957 \h </w:instrText>
             </w:r>
             <w:r>
               <w:rPr>
@@ -1200,16 +1188,20 @@
           <w:pPr>
             <w:pStyle w:val="TOC1"/>
             <w:rPr>
-              <w:rFonts w:eastAsiaTheme="minorEastAsia"/>
+              <w:rFonts w:asciiTheme="minorHAnsi" w:eastAsiaTheme="minorEastAsia" w:hAnsiTheme="minorHAnsi" w:cstheme="minorBidi"/>
+              <w:b w:val="0"/>
+              <w:bCs w:val="0"/>
+              <w:sz w:val="22"/>
+              <w:szCs w:val="22"/>
               <w:lang w:eastAsia="en-ZA"/>
             </w:rPr>
           </w:pPr>
-          <w:hyperlink w:anchor="_Toc98942427" w:history="1">
+          <w:hyperlink w:anchor="_Toc99060958" w:history="1">
             <w:r>
               <w:rPr>
                 <w:rStyle w:val="Hyperlink"/>
               </w:rPr>
-              <w:t xml:space="preserve">LinkedIn Learn certificate of the courses completed </w:t>
+              <w:t>LinkedIn Learn certificate of the courses completed aiding the group to develop the application. Your supervisor will give you a list of courses to be completed</w:t>
             </w:r>
             <w:r>
               <w:rPr>
@@ -1227,7 +1219,7 @@
               <w:rPr>
                 <w:webHidden/>
               </w:rPr>
-              <w:instrText xml:space="preserve"> PAGEREF _Toc98942427 \h </w:instrText>
+              <w:instrText xml:space="preserve"> PAGEREF _Toc99060958 \h </w:instrText>
             </w:r>
             <w:r>
               <w:rPr>
@@ -1245,6 +1237,130 @@
                 <w:webHidden/>
               </w:rPr>
               <w:t>5</w:t>
+            </w:r>
+            <w:r>
+              <w:rPr>
+                <w:webHidden/>
+              </w:rPr>
+              <w:fldChar w:fldCharType="end"/>
+            </w:r>
+          </w:hyperlink>
+        </w:p>
+        <w:p>
+          <w:pPr>
+            <w:pStyle w:val="TOC1"/>
+            <w:rPr>
+              <w:rFonts w:asciiTheme="minorHAnsi" w:eastAsiaTheme="minorEastAsia" w:hAnsiTheme="minorHAnsi" w:cstheme="minorBidi"/>
+              <w:b w:val="0"/>
+              <w:bCs w:val="0"/>
+              <w:sz w:val="22"/>
+              <w:szCs w:val="22"/>
+              <w:lang w:eastAsia="en-ZA"/>
+            </w:rPr>
+          </w:pPr>
+          <w:hyperlink w:anchor="_Toc99060959" w:history="1">
+            <w:r>
+              <w:rPr>
+                <w:rStyle w:val="Hyperlink"/>
+              </w:rPr>
+              <w:t>GitHub</w:t>
+            </w:r>
+            <w:r>
+              <w:rPr>
+                <w:webHidden/>
+              </w:rPr>
+              <w:tab/>
+            </w:r>
+            <w:r>
+              <w:rPr>
+                <w:webHidden/>
+              </w:rPr>
+              <w:fldChar w:fldCharType="begin"/>
+            </w:r>
+            <w:r>
+              <w:rPr>
+                <w:webHidden/>
+              </w:rPr>
+              <w:instrText xml:space="preserve"> PAGEREF _Toc99060959 \h </w:instrText>
+            </w:r>
+            <w:r>
+              <w:rPr>
+                <w:webHidden/>
+              </w:rPr>
+            </w:r>
+            <w:r>
+              <w:rPr>
+                <w:webHidden/>
+              </w:rPr>
+              <w:fldChar w:fldCharType="separate"/>
+            </w:r>
+            <w:r>
+              <w:rPr>
+                <w:webHidden/>
+              </w:rPr>
+              <w:t>6</w:t>
+            </w:r>
+            <w:r>
+              <w:rPr>
+                <w:webHidden/>
+              </w:rPr>
+              <w:fldChar w:fldCharType="end"/>
+            </w:r>
+          </w:hyperlink>
+        </w:p>
+        <w:p>
+          <w:pPr>
+            <w:pStyle w:val="TOC1"/>
+            <w:rPr>
+              <w:rFonts w:asciiTheme="minorHAnsi" w:eastAsiaTheme="minorEastAsia" w:hAnsiTheme="minorHAnsi" w:cstheme="minorBidi"/>
+              <w:b w:val="0"/>
+              <w:bCs w:val="0"/>
+              <w:sz w:val="22"/>
+              <w:szCs w:val="22"/>
+              <w:lang w:eastAsia="en-ZA"/>
+            </w:rPr>
+          </w:pPr>
+          <w:hyperlink w:anchor="_Toc99060960" w:history="1">
+            <w:r>
+              <w:rPr>
+                <w:rStyle w:val="Hyperlink"/>
+              </w:rPr>
+              <w:t>What I have learned:</w:t>
+            </w:r>
+            <w:r>
+              <w:rPr>
+                <w:webHidden/>
+              </w:rPr>
+              <w:tab/>
+            </w:r>
+            <w:r>
+              <w:rPr>
+                <w:webHidden/>
+              </w:rPr>
+              <w:fldChar w:fldCharType="begin"/>
+            </w:r>
+            <w:r>
+              <w:rPr>
+                <w:webHidden/>
+              </w:rPr>
+              <w:instrText xml:space="preserve"> PAGEREF _Toc99060960 \h </w:instrText>
+            </w:r>
+            <w:r>
+              <w:rPr>
+                <w:webHidden/>
+              </w:rPr>
+            </w:r>
+            <w:r>
+              <w:rPr>
+                <w:webHidden/>
+              </w:rPr>
+              <w:fldChar w:fldCharType="separate"/>
+            </w:r>
+            <w:r>
+              <w:rPr>
+                <w:webHidden/>
+              </w:rPr>
+              <w:t>6</w:t>
             </w:r>
             <w:r>
               <w:rPr>
@@ -1477,7 +1593,7 @@
           <w:u w:val="double"/>
         </w:rPr>
       </w:pPr>
-      <w:bookmarkStart w:id="0" w:name="_Toc98942423"/>
+      <w:bookmarkStart w:id="0" w:name="_Toc99060954"/>
       <w:r>
         <w:rPr>
           <w:rFonts w:cstheme="majorHAnsi"/>
@@ -1488,7 +1604,6 @@
           <w:szCs w:val="28"/>
           <w:u w:val="double"/>
         </w:rPr>
-        <w:lastRenderedPageBreak/>
         <w:t>My role in the group.</w:t>
       </w:r>
       <w:bookmarkEnd w:id="0"/>
@@ -1525,23 +1640,7 @@
           <w:sz w:val="26"/>
           <w:szCs w:val="26"/>
         </w:rPr>
-        <w:t xml:space="preserve">9. I am one of the members as we already have a secretary and a leader, I only contribute with all the </w:t>
-      </w:r>
-      <w:r>
-        <w:rPr>
-          <w:rFonts w:asciiTheme="majorHAnsi" w:hAnsiTheme="majorHAnsi" w:cstheme="majorHAnsi"/>
-          <w:sz w:val="26"/>
-          <w:szCs w:val="26"/>
-        </w:rPr>
-        <w:t>information</w:t>
-      </w:r>
-      <w:r>
-        <w:rPr>
-          <w:rFonts w:asciiTheme="majorHAnsi" w:hAnsiTheme="majorHAnsi" w:cstheme="majorHAnsi"/>
-          <w:sz w:val="26"/>
-          <w:szCs w:val="26"/>
-        </w:rPr>
-        <w:t xml:space="preserve"> asked in each task given to me and submit it to the group accordingly to the due date we agree. I was also actively involved in different tasks </w:t>
+        <w:t xml:space="preserve">9. I am one of the members as we already have a secretary and a leader, I only contribute with all the information asked in each task given to me and submit it to the group accordingly to the due date we agree. I was also actively involved in different tasks </w:t>
       </w:r>
       <w:r>
         <w:rPr>
@@ -1625,7 +1724,7 @@
           <w:u w:val="double"/>
         </w:rPr>
       </w:pPr>
-      <w:bookmarkStart w:id="1" w:name="_Toc98942424"/>
+      <w:bookmarkStart w:id="1" w:name="_Toc99060955"/>
       <w:r>
         <w:rPr>
           <w:rStyle w:val="Heading2Char"/>
@@ -1634,27 +1733,7 @@
           <w:color w:val="auto"/>
           <w:u w:val="double"/>
         </w:rPr>
-        <w:t>Allocated tasks in the group, tasks completed</w:t>
-      </w:r>
-      <w:r>
-        <w:rPr>
-          <w:rStyle w:val="Heading2Char"/>
-          <w:b/>
-          <w:bCs/>
-          <w:color w:val="auto"/>
-          <w:u w:val="double"/>
-        </w:rPr>
-        <w:t>,</w:t>
-      </w:r>
-      <w:r>
-        <w:rPr>
-          <w:rStyle w:val="Heading2Char"/>
-          <w:b/>
-          <w:bCs/>
-          <w:color w:val="auto"/>
-          <w:u w:val="double"/>
-        </w:rPr>
-        <w:t xml:space="preserve"> and outstanding tasks. Be honest, as it is not always possible to complete all tasks as planned</w:t>
+        <w:t>Allocated tasks in the group, tasks completed, and outstanding tasks. Be honest, as it is not always possible to complete all tasks as planned</w:t>
       </w:r>
       <w:r>
         <w:rPr>
@@ -2035,23 +2114,7 @@
                 <w:sz w:val="26"/>
                 <w:szCs w:val="26"/>
               </w:rPr>
-              <w:t xml:space="preserve">Scope Statement (How did the Covid-19 pandemic lead us to </w:t>
-            </w:r>
-            <w:r>
-              <w:rPr>
-                <w:rFonts w:asciiTheme="majorHAnsi" w:hAnsiTheme="majorHAnsi" w:cstheme="majorHAnsi"/>
-                <w:sz w:val="26"/>
-                <w:szCs w:val="26"/>
-              </w:rPr>
-              <w:t>want</w:t>
-            </w:r>
-            <w:r>
-              <w:rPr>
-                <w:rFonts w:asciiTheme="majorHAnsi" w:hAnsiTheme="majorHAnsi" w:cstheme="majorHAnsi"/>
-                <w:sz w:val="26"/>
-                <w:szCs w:val="26"/>
-              </w:rPr>
-              <w:t xml:space="preserve"> to create this website?)</w:t>
+              <w:t>Scope Statement (How did the Covid-19 pandemic lead us to want to create this website?)</w:t>
             </w:r>
           </w:p>
           <w:p>
@@ -2069,15 +2132,7 @@
                 <w:sz w:val="26"/>
                 <w:szCs w:val="26"/>
               </w:rPr>
-              <w:t>-</w:t>
-            </w:r>
-            <w:r>
-              <w:rPr>
-                <w:rFonts w:asciiTheme="majorHAnsi" w:hAnsiTheme="majorHAnsi" w:cstheme="majorHAnsi"/>
-                <w:sz w:val="26"/>
-                <w:szCs w:val="26"/>
-              </w:rPr>
-              <w:t xml:space="preserve"> Scope Statement (Stakeholders)</w:t>
+              <w:t>- Scope Statement (Stakeholders)</w:t>
             </w:r>
           </w:p>
         </w:tc>
@@ -2150,23 +2205,7 @@
           <w:sz w:val="26"/>
           <w:szCs w:val="26"/>
         </w:rPr>
-        <w:t>Although, as a Group</w:t>
-      </w:r>
-      <w:r>
-        <w:rPr>
-          <w:rFonts w:asciiTheme="majorHAnsi" w:hAnsiTheme="majorHAnsi" w:cstheme="majorHAnsi"/>
-          <w:sz w:val="26"/>
-          <w:szCs w:val="26"/>
-        </w:rPr>
-        <w:t>,</w:t>
-      </w:r>
-      <w:r>
-        <w:rPr>
-          <w:rFonts w:asciiTheme="majorHAnsi" w:hAnsiTheme="majorHAnsi" w:cstheme="majorHAnsi"/>
-          <w:sz w:val="26"/>
-          <w:szCs w:val="26"/>
-        </w:rPr>
-        <w:t xml:space="preserve"> we have had a lot of work to do and meetings to attend</w:t>
+        <w:t>Although, as a Group, we have had a lot of work to do and meetings to attend</w:t>
       </w:r>
       <w:r>
         <w:rPr>
@@ -2248,50 +2287,6 @@
         </w:rPr>
         <w:t>, the table below shows all the tasks given and the information that were done as planned.</w:t>
       </w:r>
-    </w:p>
-    <w:p>
-      <w:pPr>
-        <w:rPr>
-          <w:rFonts w:asciiTheme="majorHAnsi" w:hAnsiTheme="majorHAnsi" w:cstheme="majorHAnsi"/>
-          <w:b/>
-          <w:bCs/>
-          <w:sz w:val="28"/>
-          <w:szCs w:val="28"/>
-        </w:rPr>
-      </w:pPr>
-    </w:p>
-    <w:p>
-      <w:pPr>
-        <w:rPr>
-          <w:rFonts w:asciiTheme="majorHAnsi" w:hAnsiTheme="majorHAnsi" w:cstheme="majorHAnsi"/>
-          <w:b/>
-          <w:bCs/>
-          <w:sz w:val="28"/>
-          <w:szCs w:val="28"/>
-        </w:rPr>
-      </w:pPr>
-    </w:p>
-    <w:p>
-      <w:pPr>
-        <w:rPr>
-          <w:rFonts w:asciiTheme="majorHAnsi" w:hAnsiTheme="majorHAnsi" w:cstheme="majorHAnsi"/>
-          <w:b/>
-          <w:bCs/>
-          <w:sz w:val="28"/>
-          <w:szCs w:val="28"/>
-        </w:rPr>
-      </w:pPr>
-    </w:p>
-    <w:p>
-      <w:pPr>
-        <w:rPr>
-          <w:rFonts w:cstheme="minorHAnsi"/>
-          <w:b/>
-          <w:bCs/>
-          <w:sz w:val="28"/>
-          <w:szCs w:val="28"/>
-        </w:rPr>
-      </w:pPr>
     </w:p>
     <w:p>
       <w:pPr>
@@ -2305,7 +2300,7 @@
           <w:u w:val="double"/>
         </w:rPr>
       </w:pPr>
-      <w:bookmarkStart w:id="2" w:name="_Toc98942425"/>
+      <w:bookmarkStart w:id="2" w:name="_Toc99060956"/>
       <w:r>
         <w:rPr>
           <w:b/>
@@ -2315,6 +2310,7 @@
           <w:szCs w:val="28"/>
           <w:u w:val="double"/>
         </w:rPr>
+        <w:lastRenderedPageBreak/>
         <w:t>W</w:t>
       </w:r>
       <w:r>
@@ -2659,6 +2655,229 @@
           <w:sz w:val="26"/>
           <w:szCs w:val="26"/>
         </w:rPr>
+        <w:t xml:space="preserve"> the main idea is to create a web platform that would allow the students to buy and sell stuff that they do not need anymore, the same platform would have the function that each member of the team would give</w:t>
+      </w:r>
+    </w:p>
+    <w:p>
+      <w:pPr>
+        <w:jc w:val="both"/>
+        <w:rPr>
+          <w:rFonts w:asciiTheme="majorHAnsi" w:hAnsiTheme="majorHAnsi" w:cstheme="majorHAnsi"/>
+          <w:sz w:val="26"/>
+          <w:szCs w:val="26"/>
+        </w:rPr>
+      </w:pPr>
+      <w:r>
+        <w:rPr>
+          <w:rFonts w:asciiTheme="majorHAnsi" w:hAnsiTheme="majorHAnsi" w:cstheme="majorHAnsi"/>
+          <w:sz w:val="26"/>
+          <w:szCs w:val="26"/>
+        </w:rPr>
+        <w:t xml:space="preserve">At the second </w:t>
+      </w:r>
+      <w:r>
+        <w:rPr>
+          <w:rFonts w:asciiTheme="majorHAnsi" w:hAnsiTheme="majorHAnsi" w:cstheme="majorHAnsi"/>
+          <w:sz w:val="26"/>
+          <w:szCs w:val="26"/>
+        </w:rPr>
+        <w:t xml:space="preserve">meeting, all members needed to come </w:t>
+      </w:r>
+      <w:r>
+        <w:rPr>
+          <w:rFonts w:asciiTheme="majorHAnsi" w:hAnsiTheme="majorHAnsi" w:cstheme="majorHAnsi"/>
+          <w:sz w:val="26"/>
+          <w:szCs w:val="26"/>
+        </w:rPr>
+        <w:t>prepared to explain how each idea would fit in the main idea of the web platform that the team want to create.</w:t>
+      </w:r>
+    </w:p>
+    <w:p>
+      <w:pPr>
+        <w:jc w:val="both"/>
+        <w:rPr>
+          <w:rFonts w:asciiTheme="majorHAnsi" w:hAnsiTheme="majorHAnsi" w:cstheme="majorHAnsi"/>
+          <w:sz w:val="26"/>
+          <w:szCs w:val="26"/>
+        </w:rPr>
+      </w:pPr>
+      <w:r>
+        <w:rPr>
+          <w:rFonts w:asciiTheme="majorHAnsi" w:hAnsiTheme="majorHAnsi" w:cstheme="majorHAnsi"/>
+          <w:sz w:val="26"/>
+          <w:szCs w:val="26"/>
+          <w:u w:val="double"/>
+        </w:rPr>
+        <w:t xml:space="preserve">For the </w:t>
+      </w:r>
+      <w:r>
+        <w:rPr>
+          <w:rFonts w:asciiTheme="majorHAnsi" w:hAnsiTheme="majorHAnsi" w:cstheme="majorHAnsi"/>
+          <w:sz w:val="26"/>
+          <w:szCs w:val="26"/>
+          <w:u w:val="double"/>
+        </w:rPr>
+        <w:t>second</w:t>
+      </w:r>
+      <w:r>
+        <w:rPr>
+          <w:rFonts w:asciiTheme="majorHAnsi" w:hAnsiTheme="majorHAnsi" w:cstheme="majorHAnsi"/>
+          <w:sz w:val="26"/>
+          <w:szCs w:val="26"/>
+          <w:u w:val="double"/>
+        </w:rPr>
+        <w:t xml:space="preserve"> meeting, I suggested the following idea</w:t>
+      </w:r>
+      <w:r>
+        <w:rPr>
+          <w:rFonts w:asciiTheme="majorHAnsi" w:hAnsiTheme="majorHAnsi" w:cstheme="majorHAnsi"/>
+          <w:sz w:val="26"/>
+          <w:szCs w:val="26"/>
+        </w:rPr>
+        <w:t>:</w:t>
+      </w:r>
+    </w:p>
+    <w:p>
+      <w:pPr>
+        <w:jc w:val="both"/>
+        <w:rPr>
+          <w:rFonts w:cstheme="minorHAnsi"/>
+        </w:rPr>
+      </w:pPr>
+      <w:r>
+        <w:rPr>
+          <w:rFonts w:asciiTheme="majorHAnsi" w:hAnsiTheme="majorHAnsi" w:cstheme="majorHAnsi"/>
+          <w:sz w:val="26"/>
+          <w:szCs w:val="26"/>
+        </w:rPr>
+        <w:t xml:space="preserve">  </w:t>
+      </w:r>
+      <w:r>
+        <w:rPr>
+          <w:rFonts w:asciiTheme="majorHAnsi" w:hAnsiTheme="majorHAnsi" w:cstheme="majorHAnsi"/>
+          <w:sz w:val="26"/>
+          <w:szCs w:val="26"/>
+        </w:rPr>
+        <w:t>M</w:t>
+      </w:r>
+      <w:r>
+        <w:rPr>
+          <w:rFonts w:asciiTheme="majorHAnsi" w:hAnsiTheme="majorHAnsi" w:cstheme="majorHAnsi"/>
+          <w:sz w:val="26"/>
+          <w:szCs w:val="26"/>
+        </w:rPr>
+        <w:t>y contribution was that</w:t>
+      </w:r>
+      <w:r>
+        <w:rPr>
+          <w:rFonts w:asciiTheme="majorHAnsi" w:hAnsiTheme="majorHAnsi" w:cstheme="majorHAnsi"/>
+          <w:sz w:val="26"/>
+          <w:szCs w:val="26"/>
+        </w:rPr>
+        <w:t xml:space="preserve"> this system could be an open system (a system with different functions)</w:t>
+      </w:r>
+      <w:r>
+        <w:rPr>
+          <w:rFonts w:asciiTheme="majorHAnsi" w:hAnsiTheme="majorHAnsi" w:cstheme="majorHAnsi"/>
+          <w:sz w:val="26"/>
+          <w:szCs w:val="26"/>
+        </w:rPr>
+        <w:t xml:space="preserve"> t</w:t>
+      </w:r>
+      <w:r>
+        <w:rPr>
+          <w:rFonts w:asciiTheme="majorHAnsi" w:hAnsiTheme="majorHAnsi" w:cstheme="majorHAnsi"/>
+          <w:sz w:val="26"/>
+          <w:szCs w:val="26"/>
+        </w:rPr>
+        <w:t>he same system would allow two different users (students and admins)</w:t>
+      </w:r>
+      <w:r>
+        <w:rPr>
+          <w:rFonts w:asciiTheme="majorHAnsi" w:hAnsiTheme="majorHAnsi" w:cstheme="majorHAnsi"/>
+          <w:sz w:val="26"/>
+          <w:szCs w:val="26"/>
+        </w:rPr>
+        <w:t xml:space="preserve"> student</w:t>
+      </w:r>
+      <w:r>
+        <w:rPr>
+          <w:rFonts w:asciiTheme="majorHAnsi" w:hAnsiTheme="majorHAnsi" w:cstheme="majorHAnsi"/>
+          <w:sz w:val="26"/>
+          <w:szCs w:val="26"/>
+        </w:rPr>
+        <w:t xml:space="preserve"> side they would be allowed to report any </w:t>
+      </w:r>
+      <w:r>
+        <w:rPr>
+          <w:rFonts w:asciiTheme="majorHAnsi" w:hAnsiTheme="majorHAnsi" w:cstheme="majorHAnsi"/>
+          <w:sz w:val="26"/>
+          <w:szCs w:val="26"/>
+        </w:rPr>
+        <w:t>emergencies that happen on</w:t>
+      </w:r>
+      <w:r>
+        <w:rPr>
+          <w:rFonts w:asciiTheme="majorHAnsi" w:hAnsiTheme="majorHAnsi" w:cstheme="majorHAnsi"/>
+          <w:sz w:val="26"/>
+          <w:szCs w:val="26"/>
+        </w:rPr>
+        <w:t xml:space="preserve"> the campus or the accommodations. </w:t>
+      </w:r>
+      <w:r>
+        <w:rPr>
+          <w:rFonts w:asciiTheme="majorHAnsi" w:hAnsiTheme="majorHAnsi" w:cstheme="majorHAnsi"/>
+          <w:sz w:val="26"/>
+          <w:szCs w:val="26"/>
+        </w:rPr>
+        <w:t>On</w:t>
+      </w:r>
+      <w:r>
+        <w:rPr>
+          <w:rFonts w:asciiTheme="majorHAnsi" w:hAnsiTheme="majorHAnsi" w:cstheme="majorHAnsi"/>
+          <w:sz w:val="26"/>
+          <w:szCs w:val="26"/>
+        </w:rPr>
+        <w:t xml:space="preserve"> this page</w:t>
+      </w:r>
+      <w:r>
+        <w:rPr>
+          <w:rFonts w:asciiTheme="majorHAnsi" w:hAnsiTheme="majorHAnsi" w:cstheme="majorHAnsi"/>
+          <w:sz w:val="26"/>
+          <w:szCs w:val="26"/>
+        </w:rPr>
+        <w:t>,</w:t>
+      </w:r>
+      <w:r>
+        <w:rPr>
+          <w:rFonts w:asciiTheme="majorHAnsi" w:hAnsiTheme="majorHAnsi" w:cstheme="majorHAnsi"/>
+          <w:sz w:val="26"/>
+          <w:szCs w:val="26"/>
+        </w:rPr>
+        <w:t xml:space="preserve"> they wou</w:t>
+      </w:r>
+      <w:r>
+        <w:rPr>
+          <w:rFonts w:asciiTheme="majorHAnsi" w:hAnsiTheme="majorHAnsi" w:cstheme="majorHAnsi"/>
+          <w:sz w:val="26"/>
+          <w:szCs w:val="26"/>
+        </w:rPr>
+        <w:t>ld</w:t>
+      </w:r>
+      <w:r>
+        <w:rPr>
+          <w:rFonts w:asciiTheme="majorHAnsi" w:hAnsiTheme="majorHAnsi" w:cstheme="majorHAnsi"/>
+          <w:sz w:val="26"/>
+          <w:szCs w:val="26"/>
+        </w:rPr>
+        <w:t xml:space="preserve"> just fill in and report</w:t>
+      </w:r>
+      <w:r>
+        <w:rPr>
+          <w:rFonts w:asciiTheme="majorHAnsi" w:hAnsiTheme="majorHAnsi" w:cstheme="majorHAnsi"/>
+          <w:sz w:val="26"/>
+          <w:szCs w:val="26"/>
+        </w:rPr>
         <w:t xml:space="preserve"> </w:t>
       </w:r>
       <w:r>
@@ -2667,254 +2886,7 @@
           <w:sz w:val="26"/>
           <w:szCs w:val="26"/>
         </w:rPr>
-        <w:t>the</w:t>
-      </w:r>
-      <w:r>
-        <w:rPr>
-          <w:rFonts w:asciiTheme="majorHAnsi" w:hAnsiTheme="majorHAnsi" w:cstheme="majorHAnsi"/>
-          <w:sz w:val="26"/>
-          <w:szCs w:val="26"/>
-        </w:rPr>
-        <w:t xml:space="preserve"> main idea is to create a web platform that would allow the students to buy and sell stuff that they do not need anymore, the same platform would have the function that each member of the team would give</w:t>
-      </w:r>
-    </w:p>
-    <w:p>
-      <w:pPr>
-        <w:jc w:val="both"/>
-        <w:rPr>
-          <w:rFonts w:asciiTheme="majorHAnsi" w:hAnsiTheme="majorHAnsi" w:cstheme="majorHAnsi"/>
-          <w:sz w:val="26"/>
-          <w:szCs w:val="26"/>
-        </w:rPr>
-      </w:pPr>
-      <w:r>
-        <w:rPr>
-          <w:rFonts w:asciiTheme="majorHAnsi" w:hAnsiTheme="majorHAnsi" w:cstheme="majorHAnsi"/>
-          <w:sz w:val="26"/>
-          <w:szCs w:val="26"/>
-        </w:rPr>
-        <w:t xml:space="preserve">At the second </w:t>
-      </w:r>
-      <w:r>
-        <w:rPr>
-          <w:rFonts w:asciiTheme="majorHAnsi" w:hAnsiTheme="majorHAnsi" w:cstheme="majorHAnsi"/>
-          <w:sz w:val="26"/>
-          <w:szCs w:val="26"/>
-        </w:rPr>
-        <w:t xml:space="preserve">meeting, all members needed to come </w:t>
-      </w:r>
-      <w:r>
-        <w:rPr>
-          <w:rFonts w:asciiTheme="majorHAnsi" w:hAnsiTheme="majorHAnsi" w:cstheme="majorHAnsi"/>
-          <w:sz w:val="26"/>
-          <w:szCs w:val="26"/>
-        </w:rPr>
-        <w:t>prepared to explain how each idea would fit in the main idea of the web platform that the team want to create.</w:t>
-      </w:r>
-    </w:p>
-    <w:p>
-      <w:pPr>
-        <w:jc w:val="both"/>
-        <w:rPr>
-          <w:rFonts w:asciiTheme="majorHAnsi" w:hAnsiTheme="majorHAnsi" w:cstheme="majorHAnsi"/>
-          <w:sz w:val="26"/>
-          <w:szCs w:val="26"/>
-        </w:rPr>
-      </w:pPr>
-      <w:r>
-        <w:rPr>
-          <w:rFonts w:asciiTheme="majorHAnsi" w:hAnsiTheme="majorHAnsi" w:cstheme="majorHAnsi"/>
-          <w:sz w:val="26"/>
-          <w:szCs w:val="26"/>
-          <w:u w:val="double"/>
-        </w:rPr>
-        <w:t xml:space="preserve">For the </w:t>
-      </w:r>
-      <w:r>
-        <w:rPr>
-          <w:rFonts w:asciiTheme="majorHAnsi" w:hAnsiTheme="majorHAnsi" w:cstheme="majorHAnsi"/>
-          <w:sz w:val="26"/>
-          <w:szCs w:val="26"/>
-          <w:u w:val="double"/>
-        </w:rPr>
-        <w:t>second</w:t>
-      </w:r>
-      <w:r>
-        <w:rPr>
-          <w:rFonts w:asciiTheme="majorHAnsi" w:hAnsiTheme="majorHAnsi" w:cstheme="majorHAnsi"/>
-          <w:sz w:val="26"/>
-          <w:szCs w:val="26"/>
-          <w:u w:val="double"/>
-        </w:rPr>
-        <w:t xml:space="preserve"> meeting, I suggested the following idea</w:t>
-      </w:r>
-      <w:r>
-        <w:rPr>
-          <w:rFonts w:asciiTheme="majorHAnsi" w:hAnsiTheme="majorHAnsi" w:cstheme="majorHAnsi"/>
-          <w:sz w:val="26"/>
-          <w:szCs w:val="26"/>
-        </w:rPr>
-        <w:t>:</w:t>
-      </w:r>
-    </w:p>
-    <w:p>
-      <w:pPr>
-        <w:jc w:val="both"/>
-        <w:rPr>
-          <w:rFonts w:cstheme="minorHAnsi"/>
-        </w:rPr>
-      </w:pPr>
-      <w:r>
-        <w:rPr>
-          <w:rFonts w:asciiTheme="majorHAnsi" w:hAnsiTheme="majorHAnsi" w:cstheme="majorHAnsi"/>
-          <w:sz w:val="26"/>
-          <w:szCs w:val="26"/>
-        </w:rPr>
-        <w:t xml:space="preserve">  </w:t>
-      </w:r>
-      <w:r>
-        <w:rPr>
-          <w:rFonts w:asciiTheme="majorHAnsi" w:hAnsiTheme="majorHAnsi" w:cstheme="majorHAnsi"/>
-          <w:sz w:val="26"/>
-          <w:szCs w:val="26"/>
-        </w:rPr>
-        <w:t>M</w:t>
-      </w:r>
-      <w:r>
-        <w:rPr>
-          <w:rFonts w:asciiTheme="majorHAnsi" w:hAnsiTheme="majorHAnsi" w:cstheme="majorHAnsi"/>
-          <w:sz w:val="26"/>
-          <w:szCs w:val="26"/>
-        </w:rPr>
-        <w:t>y contribution was that</w:t>
-      </w:r>
-      <w:r>
-        <w:rPr>
-          <w:rFonts w:asciiTheme="majorHAnsi" w:hAnsiTheme="majorHAnsi" w:cstheme="majorHAnsi"/>
-          <w:sz w:val="26"/>
-          <w:szCs w:val="26"/>
-        </w:rPr>
-        <w:t xml:space="preserve"> this system could be an open system (a system with different functions)</w:t>
-      </w:r>
-      <w:r>
-        <w:rPr>
-          <w:rFonts w:asciiTheme="majorHAnsi" w:hAnsiTheme="majorHAnsi" w:cstheme="majorHAnsi"/>
-          <w:sz w:val="26"/>
-          <w:szCs w:val="26"/>
-        </w:rPr>
-        <w:t xml:space="preserve"> t</w:t>
-      </w:r>
-      <w:r>
-        <w:rPr>
-          <w:rFonts w:asciiTheme="majorHAnsi" w:hAnsiTheme="majorHAnsi" w:cstheme="majorHAnsi"/>
-          <w:sz w:val="26"/>
-          <w:szCs w:val="26"/>
-        </w:rPr>
-        <w:t>he same system would allow two different users (students and admins)</w:t>
-      </w:r>
-      <w:r>
-        <w:rPr>
-          <w:rFonts w:asciiTheme="majorHAnsi" w:hAnsiTheme="majorHAnsi" w:cstheme="majorHAnsi"/>
-          <w:sz w:val="26"/>
-          <w:szCs w:val="26"/>
-        </w:rPr>
-        <w:t xml:space="preserve"> student</w:t>
-      </w:r>
-      <w:r>
-        <w:rPr>
-          <w:rFonts w:asciiTheme="majorHAnsi" w:hAnsiTheme="majorHAnsi" w:cstheme="majorHAnsi"/>
-          <w:sz w:val="26"/>
-          <w:szCs w:val="26"/>
-        </w:rPr>
-        <w:t xml:space="preserve"> side they would be allowed to report any </w:t>
-      </w:r>
-      <w:r>
-        <w:rPr>
-          <w:rFonts w:asciiTheme="majorHAnsi" w:hAnsiTheme="majorHAnsi" w:cstheme="majorHAnsi"/>
-          <w:sz w:val="26"/>
-          <w:szCs w:val="26"/>
-        </w:rPr>
-        <w:t>emergencies that happen on</w:t>
-      </w:r>
-      <w:r>
-        <w:rPr>
-          <w:rFonts w:asciiTheme="majorHAnsi" w:hAnsiTheme="majorHAnsi" w:cstheme="majorHAnsi"/>
-          <w:sz w:val="26"/>
-          <w:szCs w:val="26"/>
-        </w:rPr>
-        <w:t xml:space="preserve"> the campus or the accommodations. </w:t>
-      </w:r>
-      <w:r>
-        <w:rPr>
-          <w:rFonts w:asciiTheme="majorHAnsi" w:hAnsiTheme="majorHAnsi" w:cstheme="majorHAnsi"/>
-          <w:sz w:val="26"/>
-          <w:szCs w:val="26"/>
-        </w:rPr>
-        <w:t>On</w:t>
-      </w:r>
-      <w:r>
-        <w:rPr>
-          <w:rFonts w:asciiTheme="majorHAnsi" w:hAnsiTheme="majorHAnsi" w:cstheme="majorHAnsi"/>
-          <w:sz w:val="26"/>
-          <w:szCs w:val="26"/>
-        </w:rPr>
-        <w:t xml:space="preserve"> this page</w:t>
-      </w:r>
-      <w:r>
-        <w:rPr>
-          <w:rFonts w:asciiTheme="majorHAnsi" w:hAnsiTheme="majorHAnsi" w:cstheme="majorHAnsi"/>
-          <w:sz w:val="26"/>
-          <w:szCs w:val="26"/>
-        </w:rPr>
-        <w:t>,</w:t>
-      </w:r>
-      <w:r>
-        <w:rPr>
-          <w:rFonts w:asciiTheme="majorHAnsi" w:hAnsiTheme="majorHAnsi" w:cstheme="majorHAnsi"/>
-          <w:sz w:val="26"/>
-          <w:szCs w:val="26"/>
-        </w:rPr>
-        <w:t xml:space="preserve"> they wou</w:t>
-      </w:r>
-      <w:r>
-        <w:rPr>
-          <w:rFonts w:asciiTheme="majorHAnsi" w:hAnsiTheme="majorHAnsi" w:cstheme="majorHAnsi"/>
-          <w:sz w:val="26"/>
-          <w:szCs w:val="26"/>
-        </w:rPr>
-        <w:t>ld</w:t>
-      </w:r>
-      <w:r>
-        <w:rPr>
-          <w:rFonts w:asciiTheme="majorHAnsi" w:hAnsiTheme="majorHAnsi" w:cstheme="majorHAnsi"/>
-          <w:sz w:val="26"/>
-          <w:szCs w:val="26"/>
-        </w:rPr>
-        <w:t xml:space="preserve"> just fill in and report</w:t>
-      </w:r>
-      <w:r>
-        <w:rPr>
-          <w:rFonts w:asciiTheme="majorHAnsi" w:hAnsiTheme="majorHAnsi" w:cstheme="majorHAnsi"/>
-          <w:sz w:val="26"/>
-          <w:szCs w:val="26"/>
-        </w:rPr>
-        <w:t xml:space="preserve"> </w:t>
-      </w:r>
-      <w:r>
-        <w:rPr>
-          <w:rFonts w:asciiTheme="majorHAnsi" w:hAnsiTheme="majorHAnsi" w:cstheme="majorHAnsi"/>
-          <w:sz w:val="26"/>
-          <w:szCs w:val="26"/>
-        </w:rPr>
-        <w:t xml:space="preserve">whatever situation they are going through, and as well they would be able </w:t>
-      </w:r>
-      <w:r>
-        <w:rPr>
-          <w:rFonts w:asciiTheme="majorHAnsi" w:hAnsiTheme="majorHAnsi" w:cstheme="majorHAnsi"/>
-          <w:sz w:val="26"/>
-          <w:szCs w:val="26"/>
-        </w:rPr>
-        <w:t>to</w:t>
+        <w:t>whatever situation they are going through, and as well they would be able to</w:t>
       </w:r>
       <w:r>
         <w:rPr>
@@ -3195,31 +3167,7 @@
           <w:sz w:val="26"/>
           <w:szCs w:val="26"/>
         </w:rPr>
-        <w:t xml:space="preserve">Scope Statement (How did the Covid-19 pandemic lead us to </w:t>
-      </w:r>
-      <w:r>
-        <w:rPr>
-          <w:rFonts w:asciiTheme="majorHAnsi" w:hAnsiTheme="majorHAnsi" w:cstheme="majorHAnsi"/>
-          <w:sz w:val="26"/>
-          <w:szCs w:val="26"/>
-        </w:rPr>
-        <w:t>want</w:t>
-      </w:r>
-      <w:r>
-        <w:rPr>
-          <w:rFonts w:asciiTheme="majorHAnsi" w:hAnsiTheme="majorHAnsi" w:cstheme="majorHAnsi"/>
-          <w:sz w:val="26"/>
-          <w:szCs w:val="26"/>
-        </w:rPr>
-        <w:t xml:space="preserve"> to create this website?</w:t>
-      </w:r>
-      <w:r>
-        <w:rPr>
-          <w:rFonts w:asciiTheme="majorHAnsi" w:hAnsiTheme="majorHAnsi" w:cstheme="majorHAnsi"/>
-          <w:sz w:val="26"/>
-          <w:szCs w:val="26"/>
-        </w:rPr>
-        <w:t>).</w:t>
+        <w:t>Scope Statement (How did the Covid-19 pandemic lead us to want to create this website?).</w:t>
       </w:r>
     </w:p>
     <w:p>
@@ -3864,7 +3812,7 @@
           <w:u w:val="double"/>
         </w:rPr>
       </w:pPr>
-      <w:bookmarkStart w:id="3" w:name="_Toc98942426"/>
+      <w:bookmarkStart w:id="3" w:name="_Toc99060957"/>
       <w:r>
         <w:rPr>
           <w:b/>
@@ -4028,7 +3976,7 @@
           <w:szCs w:val="26"/>
         </w:rPr>
       </w:pPr>
-      <w:bookmarkStart w:id="4" w:name="_Toc98942427"/>
+      <w:bookmarkStart w:id="4" w:name="_Toc99060958"/>
       <w:r>
         <w:rPr>
           <w:rStyle w:val="Heading1Char"/>
@@ -4133,14 +4081,438 @@
       </w:pPr>
       <w:r>
         <w:rPr>
-          <w:rFonts w:asciiTheme="majorHAnsi" w:hAnsiTheme="majorHAnsi" w:cstheme="majorHAnsi"/>
-          <w:b/>
-          <w:bCs/>
+          <w:rStyle w:val="Heading1Char"/>
+          <w:b/>
+          <w:bCs/>
+          <w:noProof/>
+          <w:color w:val="auto"/>
           <w:sz w:val="28"/>
           <w:szCs w:val="28"/>
           <w:u w:val="double"/>
         </w:rPr>
         <w:lastRenderedPageBreak/>
+        <w:drawing>
+          <wp:anchor distT="0" distB="0" distL="114300" distR="114300" simplePos="0" relativeHeight="251659264" behindDoc="0" locked="0" layoutInCell="1" allowOverlap="1" wp14:anchorId="260F2084" wp14:editId="30B2E7F5">
+            <wp:simplePos x="0" y="0"/>
+            <wp:positionH relativeFrom="column">
+              <wp:posOffset>-76200</wp:posOffset>
+            </wp:positionH>
+            <wp:positionV relativeFrom="paragraph">
+              <wp:posOffset>533400</wp:posOffset>
+            </wp:positionV>
+            <wp:extent cx="5724525" cy="2790825"/>
+            <wp:effectExtent l="190500" t="190500" r="180975" b="180975"/>
+            <wp:wrapTopAndBottom/>
+            <wp:docPr id="1" name="Picture 1"/>
+            <wp:cNvGraphicFramePr>
+              <a:graphicFrameLocks xmlns:a="http://schemas.openxmlformats.org/drawingml/2006/main" noChangeAspect="1"/>
+            </wp:cNvGraphicFramePr>
+            <a:graphic xmlns:a="http://schemas.openxmlformats.org/drawingml/2006/main">
+              <a:graphicData uri="http://schemas.openxmlformats.org/drawingml/2006/picture">
+                <pic:pic xmlns:pic="http://schemas.openxmlformats.org/drawingml/2006/picture">
+                  <pic:nvPicPr>
+                    <pic:cNvPr id="0" name="Picture 1"/>
+                    <pic:cNvPicPr>
+                      <a:picLocks noChangeAspect="1" noChangeArrowheads="1"/>
+                    </pic:cNvPicPr>
+                  </pic:nvPicPr>
+                  <pic:blipFill>
+                    <a:blip r:embed="rId10">
+                      <a:extLst>
+                        <a:ext uri="{28A0092B-C50C-407E-A947-70E740481C1C}">
+                          <a14:useLocalDpi xmlns:a14="http://schemas.microsoft.com/office/drawing/2010/main" val="0"/>
+                        </a:ext>
+                      </a:extLst>
+                    </a:blip>
+                    <a:srcRect/>
+                    <a:stretch>
+                      <a:fillRect/>
+                    </a:stretch>
+                  </pic:blipFill>
+                  <pic:spPr bwMode="auto">
+                    <a:xfrm>
+                      <a:off x="0" y="0"/>
+                      <a:ext cx="5724525" cy="2790825"/>
+                    </a:xfrm>
+                    <a:prstGeom prst="rect">
+                      <a:avLst/>
+                    </a:prstGeom>
+                    <a:ln>
+                      <a:noFill/>
+                    </a:ln>
+                    <a:effectLst>
+                      <a:outerShdw blurRad="190500" algn="tl" rotWithShape="0">
+                        <a:srgbClr val="000000">
+                          <a:alpha val="70000"/>
+                        </a:srgbClr>
+                      </a:outerShdw>
+                    </a:effectLst>
+                  </pic:spPr>
+                </pic:pic>
+              </a:graphicData>
+            </a:graphic>
+          </wp:anchor>
+        </w:drawing>
+      </w:r>
+      <w:bookmarkStart w:id="5" w:name="_Toc99060959"/>
+      <w:r>
+        <w:rPr>
+          <w:rStyle w:val="Heading1Char"/>
+          <w:b/>
+          <w:bCs/>
+          <w:color w:val="auto"/>
+          <w:sz w:val="28"/>
+          <w:szCs w:val="28"/>
+          <w:u w:val="double"/>
+        </w:rPr>
+        <w:t>GitHub</w:t>
+      </w:r>
+      <w:bookmarkEnd w:id="5"/>
+    </w:p>
+    <w:p>
+      <w:pPr>
+        <w:jc w:val="both"/>
+        <w:rPr>
+          <w:rFonts w:asciiTheme="majorHAnsi" w:hAnsiTheme="majorHAnsi" w:cstheme="majorHAnsi"/>
+          <w:b/>
+          <w:bCs/>
+          <w:sz w:val="28"/>
+          <w:szCs w:val="28"/>
+          <w:u w:val="double"/>
+        </w:rPr>
+      </w:pPr>
+      <w:r>
+        <w:rPr>
+          <w:rFonts w:asciiTheme="majorHAnsi" w:hAnsiTheme="majorHAnsi" w:cstheme="majorHAnsi"/>
+          <w:b/>
+          <w:bCs/>
+          <w:sz w:val="28"/>
+          <w:szCs w:val="28"/>
+          <w:u w:val="double"/>
+        </w:rPr>
+        <w:t xml:space="preserve">GitHub </w:t>
+      </w:r>
+      <w:r>
+        <w:rPr>
+          <w:rFonts w:asciiTheme="majorHAnsi" w:hAnsiTheme="majorHAnsi" w:cstheme="majorHAnsi"/>
+          <w:b/>
+          <w:bCs/>
+          <w:sz w:val="28"/>
+          <w:szCs w:val="28"/>
+          <w:u w:val="double"/>
+        </w:rPr>
+        <w:t xml:space="preserve">individual </w:t>
+      </w:r>
+      <w:r>
+        <w:rPr>
+          <w:rFonts w:asciiTheme="majorHAnsi" w:hAnsiTheme="majorHAnsi" w:cstheme="majorHAnsi"/>
+          <w:b/>
+          <w:bCs/>
+          <w:sz w:val="28"/>
+          <w:szCs w:val="28"/>
+          <w:u w:val="double"/>
+        </w:rPr>
+        <w:t>Link:</w:t>
+      </w:r>
+    </w:p>
+    <w:p>
+      <w:pPr>
+        <w:jc w:val="both"/>
+        <w:rPr>
+          <w:rFonts w:asciiTheme="majorHAnsi" w:hAnsiTheme="majorHAnsi" w:cstheme="majorHAnsi"/>
+          <w:color w:val="4472C4" w:themeColor="accent1"/>
+          <w:sz w:val="26"/>
+          <w:szCs w:val="26"/>
+          <w:u w:val="single"/>
+        </w:rPr>
+      </w:pPr>
+      <w:r>
+        <w:rPr>
+          <w:rFonts w:asciiTheme="majorHAnsi" w:hAnsiTheme="majorHAnsi" w:cstheme="majorHAnsi"/>
+          <w:color w:val="4472C4" w:themeColor="accent1"/>
+          <w:sz w:val="26"/>
+          <w:szCs w:val="26"/>
+          <w:u w:val="single"/>
+        </w:rPr>
+        <w:t>https://github.com/Kazira/PRT3_Assignments.git</w:t>
+      </w:r>
+    </w:p>
+    <w:p>
+      <w:pPr>
+        <w:jc w:val="both"/>
+        <w:rPr>
+          <w:rFonts w:asciiTheme="majorHAnsi" w:hAnsiTheme="majorHAnsi" w:cstheme="majorHAnsi"/>
+          <w:b/>
+          <w:bCs/>
+          <w:sz w:val="28"/>
+          <w:szCs w:val="28"/>
+          <w:u w:val="double"/>
+        </w:rPr>
+      </w:pPr>
+      <w:r>
+        <w:rPr>
+          <w:rFonts w:asciiTheme="majorHAnsi" w:hAnsiTheme="majorHAnsi" w:cstheme="majorHAnsi"/>
+          <w:b/>
+          <w:bCs/>
+          <w:sz w:val="28"/>
+          <w:szCs w:val="28"/>
+          <w:u w:val="double"/>
+        </w:rPr>
+        <w:t xml:space="preserve">GitHub </w:t>
+      </w:r>
+      <w:r>
+        <w:rPr>
+          <w:rFonts w:asciiTheme="majorHAnsi" w:hAnsiTheme="majorHAnsi" w:cstheme="majorHAnsi"/>
+          <w:b/>
+          <w:bCs/>
+          <w:sz w:val="28"/>
+          <w:szCs w:val="28"/>
+          <w:u w:val="double"/>
+        </w:rPr>
+        <w:t xml:space="preserve">Group </w:t>
+      </w:r>
+      <w:r>
+        <w:rPr>
+          <w:rFonts w:asciiTheme="majorHAnsi" w:hAnsiTheme="majorHAnsi" w:cstheme="majorHAnsi"/>
+          <w:b/>
+          <w:bCs/>
+          <w:sz w:val="28"/>
+          <w:szCs w:val="28"/>
+          <w:u w:val="double"/>
+        </w:rPr>
+        <w:t>Link:</w:t>
+      </w:r>
+    </w:p>
+    <w:p>
+      <w:pPr>
+        <w:jc w:val="both"/>
+        <w:rPr>
+          <w:rFonts w:asciiTheme="majorHAnsi" w:hAnsiTheme="majorHAnsi" w:cstheme="majorHAnsi"/>
+          <w:color w:val="4472C4" w:themeColor="accent1"/>
+          <w:sz w:val="26"/>
+          <w:szCs w:val="26"/>
+          <w:u w:val="single"/>
+        </w:rPr>
+      </w:pPr>
+      <w:hyperlink r:id="rId11" w:history="1">
+        <w:r>
+          <w:rPr>
+            <w:rStyle w:val="Hyperlink"/>
+            <w:rFonts w:asciiTheme="majorHAnsi" w:hAnsiTheme="majorHAnsi" w:cstheme="majorHAnsi"/>
+            <w:sz w:val="26"/>
+            <w:szCs w:val="26"/>
+          </w:rPr>
+          <w:t>https://github.com/Kazira/CPUTCommunalWebsite.git</w:t>
+        </w:r>
+      </w:hyperlink>
+    </w:p>
+    <w:p>
+      <w:pPr>
+        <w:jc w:val="both"/>
+        <w:rPr>
+          <w:rFonts w:asciiTheme="majorHAnsi" w:hAnsiTheme="majorHAnsi" w:cstheme="majorHAnsi"/>
+          <w:color w:val="4472C4" w:themeColor="accent1"/>
+          <w:sz w:val="26"/>
+          <w:szCs w:val="26"/>
+          <w:u w:val="single"/>
+        </w:rPr>
+      </w:pPr>
+    </w:p>
+    <w:p>
+      <w:pPr>
+        <w:pStyle w:val="Heading1"/>
+        <w:rPr>
+          <w:b/>
+          <w:bCs/>
+          <w:color w:val="auto"/>
+          <w:sz w:val="28"/>
+          <w:szCs w:val="28"/>
+          <w:u w:val="double"/>
+        </w:rPr>
+      </w:pPr>
+      <w:bookmarkStart w:id="6" w:name="_Toc99060960"/>
+      <w:r>
+        <w:rPr>
+          <w:b/>
+          <w:bCs/>
+          <w:color w:val="auto"/>
+          <w:sz w:val="28"/>
+          <w:szCs w:val="28"/>
+          <w:u w:val="double"/>
+        </w:rPr>
+        <w:t>What I have learned</w:t>
+      </w:r>
+      <w:r>
+        <w:rPr>
+          <w:b/>
+          <w:bCs/>
+          <w:color w:val="auto"/>
+          <w:sz w:val="28"/>
+          <w:szCs w:val="28"/>
+          <w:u w:val="double"/>
+        </w:rPr>
+        <w:t>:</w:t>
+      </w:r>
+      <w:bookmarkEnd w:id="6"/>
+    </w:p>
+    <w:p>
+      <w:pPr>
+        <w:rPr>
+          <w:rFonts w:asciiTheme="majorHAnsi" w:hAnsiTheme="majorHAnsi" w:cstheme="majorHAnsi"/>
+          <w:sz w:val="26"/>
+          <w:szCs w:val="26"/>
+        </w:rPr>
+      </w:pPr>
+      <w:r>
+        <w:rPr>
+          <w:rFonts w:asciiTheme="majorHAnsi" w:hAnsiTheme="majorHAnsi" w:cstheme="majorHAnsi"/>
+          <w:sz w:val="26"/>
+          <w:szCs w:val="26"/>
+        </w:rPr>
+        <w:t>Working in a group is one of the hardest things in a project, there are advantages and disadvantages</w:t>
+      </w:r>
+      <w:r>
+        <w:rPr>
+          <w:rFonts w:asciiTheme="majorHAnsi" w:hAnsiTheme="majorHAnsi" w:cstheme="majorHAnsi"/>
+          <w:sz w:val="26"/>
+          <w:szCs w:val="26"/>
+        </w:rPr>
+        <w:t>, the good thing about it is that at the end of the day you get more knowledge because of the different culture and critical thinking that each team member has as skill.</w:t>
+      </w:r>
+    </w:p>
+    <w:p>
+      <w:pPr>
+        <w:rPr>
+          <w:rFonts w:asciiTheme="majorHAnsi" w:hAnsiTheme="majorHAnsi" w:cstheme="majorHAnsi"/>
+          <w:sz w:val="26"/>
+          <w:szCs w:val="26"/>
+        </w:rPr>
+      </w:pPr>
+      <w:r>
+        <w:rPr>
+          <w:rFonts w:asciiTheme="majorHAnsi" w:hAnsiTheme="majorHAnsi" w:cstheme="majorHAnsi"/>
+          <w:sz w:val="26"/>
+          <w:szCs w:val="26"/>
+        </w:rPr>
+        <w:t xml:space="preserve">Therefore, has taught me how to work in a team, and to be always a calm </w:t>
+      </w:r>
+      <w:r>
+        <w:rPr>
+          <w:rFonts w:asciiTheme="majorHAnsi" w:hAnsiTheme="majorHAnsi" w:cstheme="majorHAnsi"/>
+          <w:sz w:val="26"/>
+          <w:szCs w:val="26"/>
+        </w:rPr>
+        <w:t>demeanour</w:t>
+      </w:r>
+      <w:r>
+        <w:rPr>
+          <w:rFonts w:asciiTheme="majorHAnsi" w:hAnsiTheme="majorHAnsi" w:cstheme="majorHAnsi"/>
+          <w:sz w:val="26"/>
+          <w:szCs w:val="26"/>
+        </w:rPr>
+        <w:t>.</w:t>
+      </w:r>
+    </w:p>
+    <w:p>
+      <w:pPr>
+        <w:jc w:val="both"/>
+        <w:rPr>
+          <w:rFonts w:asciiTheme="majorHAnsi" w:hAnsiTheme="majorHAnsi" w:cstheme="majorHAnsi"/>
+          <w:b/>
+          <w:bCs/>
+          <w:sz w:val="28"/>
+          <w:szCs w:val="28"/>
+          <w:u w:val="double"/>
+        </w:rPr>
+      </w:pPr>
+    </w:p>
+    <w:p>
+      <w:pPr>
+        <w:jc w:val="both"/>
+        <w:rPr>
+          <w:rFonts w:asciiTheme="majorHAnsi" w:hAnsiTheme="majorHAnsi" w:cstheme="majorHAnsi"/>
+          <w:b/>
+          <w:bCs/>
+          <w:sz w:val="28"/>
+          <w:szCs w:val="28"/>
+          <w:u w:val="double"/>
+        </w:rPr>
+      </w:pPr>
+    </w:p>
+    <w:p>
+      <w:pPr>
+        <w:jc w:val="both"/>
+        <w:rPr>
+          <w:rFonts w:asciiTheme="majorHAnsi" w:hAnsiTheme="majorHAnsi" w:cstheme="majorHAnsi"/>
+          <w:b/>
+          <w:bCs/>
+          <w:sz w:val="28"/>
+          <w:szCs w:val="28"/>
+          <w:u w:val="double"/>
+        </w:rPr>
+      </w:pPr>
+    </w:p>
+    <w:p>
+      <w:pPr>
+        <w:jc w:val="both"/>
+        <w:rPr>
+          <w:rFonts w:asciiTheme="majorHAnsi" w:hAnsiTheme="majorHAnsi" w:cstheme="majorHAnsi"/>
+          <w:b/>
+          <w:bCs/>
+          <w:sz w:val="28"/>
+          <w:szCs w:val="28"/>
+          <w:u w:val="double"/>
+        </w:rPr>
+      </w:pPr>
+    </w:p>
+    <w:p>
+      <w:pPr>
+        <w:jc w:val="both"/>
+        <w:rPr>
+          <w:rFonts w:asciiTheme="majorHAnsi" w:hAnsiTheme="majorHAnsi" w:cstheme="majorHAnsi"/>
+          <w:b/>
+          <w:bCs/>
+          <w:sz w:val="28"/>
+          <w:szCs w:val="28"/>
+          <w:u w:val="double"/>
+        </w:rPr>
+      </w:pPr>
+    </w:p>
+    <w:p>
+      <w:pPr>
+        <w:jc w:val="both"/>
+        <w:rPr>
+          <w:rFonts w:asciiTheme="majorHAnsi" w:hAnsiTheme="majorHAnsi" w:cstheme="majorHAnsi"/>
+          <w:b/>
+          <w:bCs/>
+          <w:sz w:val="28"/>
+          <w:szCs w:val="28"/>
+          <w:u w:val="double"/>
+        </w:rPr>
+      </w:pPr>
+    </w:p>
+    <w:p>
+      <w:pPr>
+        <w:jc w:val="both"/>
+        <w:rPr>
+          <w:rFonts w:asciiTheme="majorHAnsi" w:hAnsiTheme="majorHAnsi" w:cstheme="majorHAnsi"/>
+          <w:b/>
+          <w:bCs/>
+          <w:sz w:val="28"/>
+          <w:szCs w:val="28"/>
+          <w:u w:val="double"/>
+        </w:rPr>
+      </w:pPr>
+      <w:r>
+        <w:rPr>
+          <w:rFonts w:asciiTheme="majorHAnsi" w:hAnsiTheme="majorHAnsi" w:cstheme="majorHAnsi"/>
+          <w:b/>
+          <w:bCs/>
+          <w:sz w:val="28"/>
+          <w:szCs w:val="28"/>
+          <w:u w:val="double"/>
+        </w:rPr>
+        <w:lastRenderedPageBreak/>
         <w:t>References</w:t>
       </w:r>
     </w:p>
@@ -4152,7 +4524,7 @@
           <w:szCs w:val="26"/>
         </w:rPr>
       </w:pPr>
-      <w:hyperlink r:id="rId10" w:history="1">
+      <w:hyperlink r:id="rId12" w:history="1">
         <w:r>
           <w:rPr>
             <w:rStyle w:val="Hyperlink"/>
@@ -4180,7 +4552,7 @@
           <w:szCs w:val="26"/>
         </w:rPr>
       </w:pPr>
-      <w:hyperlink r:id="rId11" w:history="1">
+      <w:hyperlink r:id="rId13" w:history="1">
         <w:r>
           <w:rPr>
             <w:rStyle w:val="Hyperlink"/>
@@ -4560,7 +4932,7 @@
       </w:pPr>
     </w:p>
     <w:sectPr>
-      <w:footerReference w:type="default" r:id="rId12"/>
+      <w:footerReference w:type="default" r:id="rId14"/>
       <w:pgSz w:w="11906" w:h="16838"/>
       <w:pgMar w:top="1440" w:right="1440" w:bottom="1440" w:left="1440" w:header="708" w:footer="708" w:gutter="0"/>
       <w:pgBorders w:display="notFirstPage" w:offsetFrom="page">
@@ -7428,6 +7800,18 @@
       <w:spacing w:after="100"/>
     </w:pPr>
   </w:style>
+  <w:style w:type="character" w:styleId="UnresolvedMention">
+    <w:name w:val="Unresolved Mention"/>
+    <w:basedOn w:val="DefaultParagraphFont"/>
+    <w:uiPriority w:val="99"/>
+    <w:semiHidden/>
+    <w:unhideWhenUsed/>
+    <w:rsid w:val="004A7000"/>
+    <w:rPr>
+      <w:color w:val="605E5C"/>
+      <w:shd w:val="clear" w:color="auto" w:fill="E1DFDD"/>
+    </w:rPr>
+  </w:style>
 </w:styles>
 </file>
 

</xml_diff>